<commit_message>
First drafting of db structure
</commit_message>
<xml_diff>
--- a/docs/DataBase/ER_Attributes.docx
+++ b/docs/DataBase/ER_Attributes.docx
@@ -44,21 +44,7 @@
         <w:rPr>
           <w:lang w:val="en-US"/>
         </w:rPr>
-        <w:t xml:space="preserve"> name, surname, points, birthday, setting_1, setting_2, setting_3, </w:t>
-      </w:r>
-      <w:proofErr w:type="spellStart"/>
-      <w:r>
-        <w:rPr>
-          <w:lang w:val="en-US"/>
-        </w:rPr>
-        <w:t>profileImage</w:t>
-      </w:r>
-      <w:proofErr w:type="spellEnd"/>
-      <w:r>
-        <w:rPr>
-          <w:lang w:val="en-US"/>
-        </w:rPr>
-        <w:t>)</w:t>
+        <w:t xml:space="preserve"> name, surname, points, birthday, setting_1, setting_2, setting_3, profileImage)</w:t>
       </w:r>
     </w:p>
     <w:p>
@@ -73,7 +59,6 @@
         </w:rPr>
         <w:t>Admin (</w:t>
       </w:r>
-      <w:proofErr w:type="spellStart"/>
       <w:r>
         <w:rPr>
           <w:u w:val="single"/>
@@ -81,7 +66,6 @@
         </w:rPr>
         <w:t>usermail</w:t>
       </w:r>
-      <w:proofErr w:type="spellEnd"/>
       <w:r>
         <w:rPr>
           <w:lang w:val="en-US"/>
@@ -101,7 +85,6 @@
         </w:rPr>
         <w:t>Operator (</w:t>
       </w:r>
-      <w:proofErr w:type="spellStart"/>
       <w:r>
         <w:rPr>
           <w:u w:val="single"/>
@@ -109,21 +92,19 @@
         </w:rPr>
         <w:t>usermail</w:t>
       </w:r>
-      <w:proofErr w:type="spellEnd"/>
       <w:r>
         <w:rPr>
           <w:lang w:val="en-US"/>
         </w:rPr>
         <w:t xml:space="preserve">, </w:t>
       </w:r>
-      <w:proofErr w:type="spellStart"/>
-      <w:r>
-        <w:rPr>
+      <w:r>
+        <w:rPr>
+          <w:u w:val="single"/>
           <w:lang w:val="en-US"/>
         </w:rPr>
         <w:t>operator_code</w:t>
       </w:r>
-      <w:proofErr w:type="spellEnd"/>
       <w:r>
         <w:rPr>
           <w:lang w:val="en-US"/>
@@ -143,7 +124,6 @@
         </w:rPr>
         <w:t>Comment (</w:t>
       </w:r>
-      <w:proofErr w:type="spellStart"/>
       <w:r>
         <w:rPr>
           <w:u w:val="single"/>
@@ -151,7 +131,6 @@
         </w:rPr>
         <w:t>commentID</w:t>
       </w:r>
-      <w:proofErr w:type="spellEnd"/>
       <w:r>
         <w:rPr>
           <w:lang w:val="en-US"/>
@@ -171,7 +150,6 @@
         </w:rPr>
         <w:t>Notification (</w:t>
       </w:r>
-      <w:proofErr w:type="spellStart"/>
       <w:r>
         <w:rPr>
           <w:u w:val="single"/>
@@ -179,7 +157,6 @@
         </w:rPr>
         <w:t>NotificationID</w:t>
       </w:r>
-      <w:proofErr w:type="spellEnd"/>
       <w:r>
         <w:rPr>
           <w:lang w:val="en-US"/>
@@ -206,7 +183,6 @@
         </w:rPr>
         <w:t>Report (</w:t>
       </w:r>
-      <w:proofErr w:type="spellStart"/>
       <w:r>
         <w:rPr>
           <w:u w:val="single"/>
@@ -214,7 +190,6 @@
         </w:rPr>
         <w:t>ReportID</w:t>
       </w:r>
-      <w:proofErr w:type="spellEnd"/>
       <w:r>
         <w:rPr>
           <w:lang w:val="en-US"/>
@@ -247,7 +222,6 @@
         </w:rPr>
         <w:t>Animal (</w:t>
       </w:r>
-      <w:proofErr w:type="spellStart"/>
       <w:r>
         <w:rPr>
           <w:u w:val="single"/>
@@ -255,26 +229,11 @@
         </w:rPr>
         <w:t>AnimalID</w:t>
       </w:r>
-      <w:proofErr w:type="spellEnd"/>
-      <w:r>
-        <w:rPr>
-          <w:lang w:val="en-US"/>
-        </w:rPr>
-        <w:t xml:space="preserve">, name, description, regions, </w:t>
-      </w:r>
-      <w:proofErr w:type="spellStart"/>
-      <w:r>
-        <w:rPr>
-          <w:lang w:val="en-US"/>
-        </w:rPr>
-        <w:t>standardPoints</w:t>
-      </w:r>
-      <w:proofErr w:type="spellEnd"/>
-      <w:r>
-        <w:rPr>
-          <w:lang w:val="en-US"/>
-        </w:rPr>
-        <w:t>)</w:t>
+      <w:r>
+        <w:rPr>
+          <w:lang w:val="en-US"/>
+        </w:rPr>
+        <w:t>, name, description, regions, standardPoints)</w:t>
       </w:r>
     </w:p>
     <w:p>
@@ -289,7 +248,6 @@
         </w:rPr>
         <w:t>Event (</w:t>
       </w:r>
-      <w:proofErr w:type="spellStart"/>
       <w:r>
         <w:rPr>
           <w:u w:val="single"/>
@@ -297,40 +255,11 @@
         </w:rPr>
         <w:t>EventID</w:t>
       </w:r>
-      <w:proofErr w:type="spellEnd"/>
-      <w:r>
-        <w:rPr>
-          <w:lang w:val="en-US"/>
-        </w:rPr>
-        <w:t xml:space="preserve">, StartDate, </w:t>
-      </w:r>
-      <w:proofErr w:type="spellStart"/>
-      <w:r>
-        <w:rPr>
-          <w:lang w:val="en-US"/>
-        </w:rPr>
-        <w:t>EndDate</w:t>
-      </w:r>
-      <w:proofErr w:type="spellEnd"/>
-      <w:r>
-        <w:rPr>
-          <w:lang w:val="en-US"/>
-        </w:rPr>
-        <w:t xml:space="preserve">, </w:t>
-      </w:r>
-      <w:proofErr w:type="spellStart"/>
-      <w:r>
-        <w:rPr>
-          <w:lang w:val="en-US"/>
-        </w:rPr>
-        <w:t>BonusPoints</w:t>
-      </w:r>
-      <w:proofErr w:type="spellEnd"/>
-      <w:r>
-        <w:rPr>
-          <w:lang w:val="en-US"/>
-        </w:rPr>
-        <w:t>)</w:t>
+      <w:r>
+        <w:rPr>
+          <w:lang w:val="en-US"/>
+        </w:rPr>
+        <w:t>, StartDate, EndDate, BonusPoints)</w:t>
       </w:r>
     </w:p>
     <w:p>
@@ -345,7 +274,6 @@
         </w:rPr>
         <w:t>Alarm (</w:t>
       </w:r>
-      <w:proofErr w:type="spellStart"/>
       <w:r>
         <w:rPr>
           <w:u w:val="single"/>
@@ -353,7 +281,6 @@
         </w:rPr>
         <w:t>AlarmID</w:t>
       </w:r>
-      <w:proofErr w:type="spellEnd"/>
       <w:r>
         <w:rPr>
           <w:lang w:val="en-US"/>
@@ -364,30 +291,8 @@
         <w:rPr>
           <w:lang w:val="en-US"/>
         </w:rPr>
-        <w:t xml:space="preserve">, </w:t>
-      </w:r>
-      <w:proofErr w:type="spellStart"/>
-      <w:r>
-        <w:rPr>
-          <w:lang w:val="en-US"/>
-        </w:rPr>
-        <w:t>UserEvaluation</w:t>
-      </w:r>
-      <w:proofErr w:type="spellEnd"/>
-      <w:r>
-        <w:rPr>
-          <w:lang w:val="en-US"/>
-        </w:rPr>
-        <w:t xml:space="preserve">, </w:t>
-      </w:r>
-      <w:proofErr w:type="spellStart"/>
-      <w:r>
-        <w:rPr>
-          <w:lang w:val="en-US"/>
-        </w:rPr>
-        <w:t>OperatorEvaluation</w:t>
-      </w:r>
-      <w:proofErr w:type="spellEnd"/>
+        <w:t>, UserEvaluation, OperatorEvaluation</w:t>
+      </w:r>
       <w:r>
         <w:rPr>
           <w:lang w:val="en-US"/>

</xml_diff>